<commit_message>
Updated the template and export class with the paragraph bug fix
</commit_message>
<xml_diff>
--- a/BriefAssistant/responseBriefTemplate.docx
+++ b/BriefAssistant/responseBriefTemplate.docx
@@ -67,21 +67,7 @@
             <w:rPr>
               <w:caps/>
             </w:rPr>
-            <w:t>&lt;Content Select=”</w:t>
-          </w:r>
-          <w:proofErr w:type="gramStart"/>
-          <w:r>
-            <w:rPr>
-              <w:caps/>
-            </w:rPr>
-            <w:t>./</w:t>
-          </w:r>
-          <w:proofErr w:type="gramEnd"/>
-          <w:r>
-            <w:rPr>
-              <w:caps/>
-            </w:rPr>
-            <w:t>District” /&gt;</w:t>
+            <w:t>&lt;Content Select=”./District” /&gt;</w:t>
           </w:r>
         </w:sdtContent>
       </w:sdt>
@@ -117,14 +103,9 @@
         <w:sdtEndPr/>
         <w:sdtContent>
           <w:r>
-            <w:t>&lt;Content Select=”</w:t>
-          </w:r>
-          <w:proofErr w:type="gramStart"/>
-          <w:r>
-            <w:t>./</w:t>
+            <w:t>&lt;Content Select=”./</w:t>
           </w:r>
           <w:proofErr w:type="spellStart"/>
-          <w:proofErr w:type="gramEnd"/>
           <w:r>
             <w:t>AppellateCourtCaseNumber</w:t>
           </w:r>
@@ -181,27 +162,7 @@
             <w:rPr>
               <w:caps/>
             </w:rPr>
-            <w:t>&lt;Content Select=”</w:t>
-          </w:r>
-          <w:proofErr w:type="gramStart"/>
-          <w:r>
-            <w:rPr>
-              <w:caps/>
-            </w:rPr>
-            <w:t>./</w:t>
-          </w:r>
-          <w:proofErr w:type="gramEnd"/>
-          <w:r>
-            <w:rPr>
-              <w:caps/>
-            </w:rPr>
-            <w:t>TopName</w:t>
-          </w:r>
-          <w:r>
-            <w:rPr>
-              <w:caps/>
-            </w:rPr>
-            <w:t>” /&gt;</w:t>
+            <w:t>&lt;Content Select=”./TopName” /&gt;</w:t>
           </w:r>
         </w:sdtContent>
       </w:sdt>
@@ -241,14 +202,9 @@
         <w:sdtEndPr/>
         <w:sdtContent>
           <w:r>
-            <w:t>&lt;Content Select=”</w:t>
-          </w:r>
-          <w:proofErr w:type="gramStart"/>
-          <w:r>
-            <w:t>./</w:t>
+            <w:t>&lt;Content Select=”./</w:t>
           </w:r>
           <w:proofErr w:type="spellStart"/>
-          <w:proofErr w:type="gramEnd"/>
           <w:r>
             <w:t>TopRole</w:t>
           </w:r>
@@ -273,14 +229,7 @@
       </w:pPr>
       <w:r>
         <w:tab/>
-      </w:r>
-      <w:proofErr w:type="gramStart"/>
-      <w:r>
-        <w:t>v</w:t>
-      </w:r>
-      <w:proofErr w:type="gramEnd"/>
-      <w:r>
-        <w:t>.</w:t>
+        <w:t>v.</w:t>
       </w:r>
     </w:p>
     <w:p>
@@ -312,27 +261,7 @@
             <w:rPr>
               <w:caps/>
             </w:rPr>
-            <w:t>&lt;Content Select=”</w:t>
-          </w:r>
-          <w:proofErr w:type="gramStart"/>
-          <w:r>
-            <w:rPr>
-              <w:caps/>
-            </w:rPr>
-            <w:t>./</w:t>
-          </w:r>
-          <w:proofErr w:type="gramEnd"/>
-          <w:r>
-            <w:rPr>
-              <w:caps/>
-            </w:rPr>
-            <w:t>BottomName</w:t>
-          </w:r>
-          <w:r>
-            <w:rPr>
-              <w:caps/>
-            </w:rPr>
-            <w:t>” /&gt;</w:t>
+            <w:t>&lt;Content Select=”./BottomName” /&gt;</w:t>
           </w:r>
         </w:sdtContent>
       </w:sdt>
@@ -372,20 +301,9 @@
         <w:sdtEndPr/>
         <w:sdtContent>
           <w:r>
-            <w:t>&lt;Conten</w:t>
-          </w:r>
-          <w:r>
-            <w:t>t Sel</w:t>
-          </w:r>
-          <w:r>
-            <w:t>ect=”</w:t>
-          </w:r>
-          <w:proofErr w:type="gramStart"/>
-          <w:r>
-            <w:t>./</w:t>
+            <w:t>&lt;Content Select=”./</w:t>
           </w:r>
           <w:proofErr w:type="spellStart"/>
-          <w:proofErr w:type="gramEnd"/>
           <w:r>
             <w:t>BottomRole</w:t>
           </w:r>
@@ -462,21 +380,7 @@
               <w:caps/>
               <w:szCs w:val="26"/>
             </w:rPr>
-            <w:t>&lt;Content Select=”./Circu</w:t>
-          </w:r>
-          <w:r>
-            <w:rPr>
-              <w:caps/>
-              <w:szCs w:val="26"/>
-            </w:rPr>
-            <w:t>i</w:t>
-          </w:r>
-          <w:r>
-            <w:rPr>
-              <w:caps/>
-              <w:szCs w:val="26"/>
-            </w:rPr>
-            <w:t>tCourtCase/Role” /&gt;</w:t>
+            <w:t>&lt;Content Select=”./CircuitCourtCase/Role” /&gt;</w:t>
           </w:r>
         </w:sdtContent>
       </w:sdt>
@@ -548,13 +452,7 @@
           </w:r>
           <w:proofErr w:type="spellStart"/>
           <w:r>
-            <w:t>Circu</w:t>
-          </w:r>
-          <w:r>
-            <w:t>i</w:t>
-          </w:r>
-          <w:r>
-            <w:t>tCourtCase</w:t>
+            <w:t>CircuitCourtCase</w:t>
           </w:r>
           <w:proofErr w:type="spellEnd"/>
           <w:r>
@@ -583,13 +481,7 @@
           </w:r>
           <w:proofErr w:type="spellStart"/>
           <w:r>
-            <w:t>Circu</w:t>
-          </w:r>
-          <w:r>
-            <w:t>i</w:t>
-          </w:r>
-          <w:r>
-            <w:t>tCourtCase</w:t>
+            <w:t>CircuitCourtCase</w:t>
           </w:r>
           <w:proofErr w:type="spellEnd"/>
           <w:r>
@@ -730,19 +622,7 @@
             <w:rPr>
               <w:caps/>
             </w:rPr>
-            <w:t>&lt;Content Select=”./</w:t>
-          </w:r>
-          <w:r>
-            <w:rPr>
-              <w:caps/>
-            </w:rPr>
-            <w:t>ContactInfo</w:t>
-          </w:r>
-          <w:r>
-            <w:rPr>
-              <w:caps/>
-            </w:rPr>
-            <w:t>/Name” /&gt;</w:t>
+            <w:t>&lt;Content Select=”./ContactInfo/Name” /&gt;</w:t>
           </w:r>
         </w:p>
       </w:sdtContent>
@@ -806,10 +686,7 @@
         <w:sdtEndPr/>
         <w:sdtContent>
           <w:r>
-            <w:t xml:space="preserve">&lt;Content </w:t>
-          </w:r>
-          <w:r>
-            <w:t>Select=”./</w:t>
+            <w:t>&lt;Content Select=”./</w:t>
           </w:r>
           <w:proofErr w:type="spellStart"/>
           <w:r>
@@ -835,10 +712,7 @@
         <w:sdtEndPr/>
         <w:sdtContent>
           <w:r>
-            <w:t>&lt;Content Sel</w:t>
-          </w:r>
-          <w:r>
-            <w:t>ect=”./</w:t>
+            <w:t>&lt;Content Select=”./</w:t>
           </w:r>
           <w:proofErr w:type="spellStart"/>
           <w:r>
@@ -846,10 +720,7 @@
           </w:r>
           <w:proofErr w:type="spellEnd"/>
           <w:r>
-            <w:t xml:space="preserve">/Address/State” </w:t>
-          </w:r>
-          <w:r>
-            <w:t>/&gt;</w:t>
+            <w:t>/Address/State” /&gt;</w:t>
           </w:r>
         </w:sdtContent>
       </w:sdt>
@@ -960,20 +831,11 @@
         <w:sdtEndPr/>
         <w:sdtContent>
           <w:r>
-            <w:t>&lt;Content Sel</w:t>
-          </w:r>
-          <w:r>
-            <w:t>ect=”./</w:t>
+            <w:t>&lt;Content Select=”./</w:t>
           </w:r>
           <w:proofErr w:type="spellStart"/>
           <w:r>
-            <w:t>Circu</w:t>
-          </w:r>
-          <w:r>
-            <w:t>i</w:t>
-          </w:r>
-          <w:r>
-            <w:t>tCourtCase</w:t>
+            <w:t>CircuitCourtCase</w:t>
           </w:r>
           <w:proofErr w:type="spellEnd"/>
           <w:r>
@@ -1334,11 +1196,12 @@
       </w:r>
       <w:bookmarkEnd w:id="0"/>
     </w:p>
+    <w:bookmarkStart w:id="1" w:name="_Toc447180600" w:displacedByCustomXml="next"/>
     <w:sdt>
       <w:sdtPr>
-        <w:id w:val="-1329364290"/>
+        <w:id w:val="458692609"/>
         <w:placeholder>
-          <w:docPart w:val="DefaultPlaceholder_-1854013440"/>
+          <w:docPart w:val="CC197B497F3245C696470B6A6D809C3E"/>
         </w:placeholder>
         <w:text/>
       </w:sdtPr>
@@ -1347,41 +1210,57 @@
         <w:p>
           <w:pPr>
             <w:pStyle w:val="Double"/>
+            <w:ind w:firstLine="0"/>
           </w:pPr>
           <w:r>
-            <w:t>&lt;Content Select=”</w:t>
-          </w:r>
-          <w:proofErr w:type="gramStart"/>
-          <w:r>
-            <w:t>./</w:t>
+            <w:t>&lt;Repeat Select=”./</w:t>
           </w:r>
           <w:proofErr w:type="spellStart"/>
-          <w:proofErr w:type="gramEnd"/>
           <w:r>
             <w:t>IssuesPresented</w:t>
           </w:r>
           <w:proofErr w:type="spellEnd"/>
           <w:r>
-            <w:t>” /&gt;</w:t>
+            <w:t>/</w:t>
+          </w:r>
+          <w:proofErr w:type="spellStart"/>
+          <w:r>
+            <w:t>BriefExport.Paragraph</w:t>
+          </w:r>
+          <w:proofErr w:type="spellEnd"/>
+          <w:r>
+            <w:t>”  /&gt;</w:t>
           </w:r>
         </w:p>
       </w:sdtContent>
     </w:sdt>
     <w:p>
       <w:pPr>
-        <w:pStyle w:val="Center"/>
-      </w:pPr>
-      <w:bookmarkStart w:id="1" w:name="_Toc447180600"/>
-      <w:r>
-        <w:t>Statement on oral Argument</w:t>
-      </w:r>
-      <w:bookmarkEnd w:id="1"/>
+        <w:pStyle w:val="Double"/>
+        <w:tabs>
+          <w:tab w:val="left" w:pos="4260"/>
+        </w:tabs>
+      </w:pPr>
+      <w:sdt>
+        <w:sdtPr>
+          <w:id w:val="-270170596"/>
+          <w:placeholder>
+            <w:docPart w:val="AEBC2F698912464DB60C469AF197E0C4"/>
+          </w:placeholder>
+        </w:sdtPr>
+        <w:sdtEndPr/>
+        <w:sdtContent>
+          <w:r>
+            <w:t>&lt;Content Select=”./Value” /&gt;</w:t>
+          </w:r>
+        </w:sdtContent>
+      </w:sdt>
     </w:p>
     <w:sdt>
       <w:sdtPr>
-        <w:id w:val="462242190"/>
+        <w:id w:val="801194946"/>
         <w:placeholder>
-          <w:docPart w:val="DefaultPlaceholder_-1854013440"/>
+          <w:docPart w:val="A51AF56E05F74ADE9FCB335F8E5D9D07"/>
         </w:placeholder>
         <w:text/>
       </w:sdtPr>
@@ -1390,22 +1269,18 @@
         <w:p>
           <w:pPr>
             <w:pStyle w:val="Double"/>
+            <w:ind w:firstLine="0"/>
           </w:pPr>
           <w:r>
-            <w:t>&lt;Content Select=”</w:t>
-          </w:r>
-          <w:proofErr w:type="gramStart"/>
-          <w:r>
-            <w:t>./</w:t>
+            <w:t>&lt;</w:t>
           </w:r>
           <w:proofErr w:type="spellStart"/>
-          <w:proofErr w:type="gramEnd"/>
-          <w:r>
-            <w:t>OralArgumentStatement</w:t>
+          <w:r>
+            <w:t>EndRepeat</w:t>
           </w:r>
           <w:proofErr w:type="spellEnd"/>
           <w:r>
-            <w:t>” /&gt;</w:t>
+            <w:t xml:space="preserve"> /&gt;</w:t>
           </w:r>
         </w:p>
       </w:sdtContent>
@@ -1414,17 +1289,19 @@
       <w:pPr>
         <w:pStyle w:val="Center"/>
       </w:pPr>
-      <w:bookmarkStart w:id="2" w:name="_Toc447180601"/>
-      <w:r>
-        <w:t>Statement on Publication</w:t>
-      </w:r>
-      <w:bookmarkEnd w:id="2"/>
+      <w:r>
+        <w:t xml:space="preserve"> </w:t>
+      </w:r>
+      <w:r>
+        <w:t>Statement on oral Argument</w:t>
+      </w:r>
+      <w:bookmarkEnd w:id="1"/>
     </w:p>
     <w:sdt>
       <w:sdtPr>
-        <w:id w:val="1012184898"/>
+        <w:id w:val="-115834546"/>
         <w:placeholder>
-          <w:docPart w:val="DefaultPlaceholder_-1854013440"/>
+          <w:docPart w:val="294855281782431AAE57707F3847656E"/>
         </w:placeholder>
         <w:text/>
       </w:sdtPr>
@@ -1433,53 +1310,57 @@
         <w:p>
           <w:pPr>
             <w:pStyle w:val="Double"/>
+            <w:ind w:firstLine="0"/>
           </w:pPr>
           <w:r>
-            <w:t>&lt;Content Select=”</w:t>
-          </w:r>
-          <w:proofErr w:type="gramStart"/>
-          <w:r>
-            <w:t>./</w:t>
+            <w:t>&lt;Repeat Select=”./</w:t>
           </w:r>
           <w:proofErr w:type="spellStart"/>
-          <w:proofErr w:type="gramEnd"/>
-          <w:r>
-            <w:t>PublicationStatement</w:t>
+          <w:r>
+            <w:t>OralArgumentStatement</w:t>
           </w:r>
           <w:proofErr w:type="spellEnd"/>
           <w:r>
-            <w:t>” /&gt;</w:t>
+            <w:t>/</w:t>
+          </w:r>
+          <w:proofErr w:type="spellStart"/>
+          <w:r>
+            <w:t>BriefExport.Paragraph</w:t>
+          </w:r>
+          <w:proofErr w:type="spellEnd"/>
+          <w:r>
+            <w:t>”  /&gt;</w:t>
           </w:r>
         </w:p>
       </w:sdtContent>
     </w:sdt>
-    <w:p>
-      <w:pPr>
-        <w:pStyle w:val="Center"/>
-      </w:pPr>
-      <w:bookmarkStart w:id="3" w:name="_Toc447180602"/>
-      <w:r>
-        <w:t>statement of</w:t>
-      </w:r>
-      <w:r>
-        <w:t xml:space="preserve"> </w:t>
-      </w:r>
-      <w:r>
-        <w:t xml:space="preserve">THE </w:t>
-      </w:r>
-      <w:r>
-        <w:t>case</w:t>
-      </w:r>
-      <w:bookmarkEnd w:id="3"/>
-      <w:r>
-        <w:t xml:space="preserve"> AND FACTS</w:t>
-      </w:r>
-    </w:p>
     <w:sdt>
       <w:sdtPr>
-        <w:id w:val="-1262671385"/>
+        <w:id w:val="-356814951"/>
         <w:placeholder>
-          <w:docPart w:val="DefaultPlaceholder_-1854013440"/>
+          <w:docPart w:val="8BD5A12294B0454FB130B0E56302E1CA"/>
+        </w:placeholder>
+      </w:sdtPr>
+      <w:sdtEndPr/>
+      <w:sdtContent>
+        <w:p>
+          <w:pPr>
+            <w:pStyle w:val="Double"/>
+            <w:tabs>
+              <w:tab w:val="left" w:pos="4260"/>
+            </w:tabs>
+          </w:pPr>
+          <w:r>
+            <w:t>&lt;Content Select=”./Value” /&gt;</w:t>
+          </w:r>
+        </w:p>
+      </w:sdtContent>
+    </w:sdt>
+    <w:sdt>
+      <w:sdtPr>
+        <w:id w:val="-1525783274"/>
+        <w:placeholder>
+          <w:docPart w:val="D34E7129037E4D97B5ADCC070AFD4D1B"/>
         </w:placeholder>
         <w:text/>
       </w:sdtPr>
@@ -1488,22 +1369,18 @@
         <w:p>
           <w:pPr>
             <w:pStyle w:val="Double"/>
+            <w:ind w:firstLine="0"/>
           </w:pPr>
           <w:r>
-            <w:t>&lt;Content Select=”</w:t>
-          </w:r>
-          <w:proofErr w:type="gramStart"/>
-          <w:r>
-            <w:t>./</w:t>
+            <w:t>&lt;</w:t>
           </w:r>
           <w:proofErr w:type="spellStart"/>
-          <w:proofErr w:type="gramEnd"/>
-          <w:r>
-            <w:t>CaseFactsStatement</w:t>
+          <w:r>
+            <w:t>EndRepeat</w:t>
           </w:r>
           <w:proofErr w:type="spellEnd"/>
           <w:r>
-            <w:t>” /&gt;</w:t>
+            <w:t xml:space="preserve"> /&gt;</w:t>
           </w:r>
         </w:p>
       </w:sdtContent>
@@ -1512,17 +1389,17 @@
       <w:pPr>
         <w:pStyle w:val="Center"/>
       </w:pPr>
-      <w:bookmarkStart w:id="4" w:name="_Toc447180603"/>
-      <w:r>
-        <w:t>argument</w:t>
-      </w:r>
-      <w:bookmarkEnd w:id="4"/>
+      <w:bookmarkStart w:id="2" w:name="_Toc447180601"/>
+      <w:r>
+        <w:t>Statement on Publication</w:t>
+      </w:r>
+      <w:bookmarkEnd w:id="2"/>
     </w:p>
     <w:sdt>
       <w:sdtPr>
-        <w:id w:val="-526176259"/>
+        <w:id w:val="-1774853644"/>
         <w:placeholder>
-          <w:docPart w:val="DefaultPlaceholder_-1854013440"/>
+          <w:docPart w:val="4C45E9998FF14B92AD6F6A13A19CC23E"/>
         </w:placeholder>
         <w:text/>
       </w:sdtPr>
@@ -1531,42 +1408,57 @@
         <w:p>
           <w:pPr>
             <w:pStyle w:val="Double"/>
+            <w:ind w:firstLine="0"/>
           </w:pPr>
           <w:r>
-            <w:t>&lt;Content Select=”</w:t>
-          </w:r>
-          <w:proofErr w:type="gramStart"/>
-          <w:r>
-            <w:t>./</w:t>
-          </w:r>
-          <w:proofErr w:type="gramEnd"/>
-          <w:r>
-            <w:t>Argument” /&gt;</w:t>
+            <w:t>&lt;Repeat Select=”./</w:t>
+          </w:r>
+          <w:proofErr w:type="spellStart"/>
+          <w:r>
+            <w:t>PublicationStatement</w:t>
+          </w:r>
+          <w:proofErr w:type="spellEnd"/>
+          <w:r>
+            <w:t>/</w:t>
+          </w:r>
+          <w:proofErr w:type="spellStart"/>
+          <w:r>
+            <w:t>BriefExport.Paragraph</w:t>
+          </w:r>
+          <w:proofErr w:type="spellEnd"/>
+          <w:r>
+            <w:t>”  /&gt;</w:t>
           </w:r>
         </w:p>
       </w:sdtContent>
     </w:sdt>
-    <w:p>
-      <w:pPr>
-        <w:pStyle w:val="Double"/>
-        <w:ind w:firstLine="0"/>
-        <w:jc w:val="center"/>
-        <w:rPr>
-          <w:b/>
-        </w:rPr>
-      </w:pPr>
-      <w:r>
-        <w:rPr>
-          <w:b/>
-        </w:rPr>
-        <w:t>CONCLUSION</w:t>
-      </w:r>
-    </w:p>
     <w:sdt>
       <w:sdtPr>
-        <w:id w:val="1598292821"/>
+        <w:id w:val="-1066716869"/>
         <w:placeholder>
-          <w:docPart w:val="DefaultPlaceholder_-1854013440"/>
+          <w:docPart w:val="3EE974F79E4249EDAB1659624CD85E72"/>
+        </w:placeholder>
+      </w:sdtPr>
+      <w:sdtEndPr/>
+      <w:sdtContent>
+        <w:p>
+          <w:pPr>
+            <w:pStyle w:val="Double"/>
+            <w:tabs>
+              <w:tab w:val="left" w:pos="4260"/>
+            </w:tabs>
+          </w:pPr>
+          <w:r>
+            <w:t>&lt;Content Select=”./Value” /&gt;</w:t>
+          </w:r>
+        </w:p>
+      </w:sdtContent>
+    </w:sdt>
+    <w:sdt>
+      <w:sdtPr>
+        <w:id w:val="-255368856"/>
+        <w:placeholder>
+          <w:docPart w:val="AC1025E2A47845DA897EDAA0CCE8C4BB"/>
         </w:placeholder>
         <w:text/>
       </w:sdtPr>
@@ -1575,18 +1467,312 @@
         <w:p>
           <w:pPr>
             <w:pStyle w:val="Double"/>
+            <w:ind w:firstLine="0"/>
           </w:pPr>
           <w:r>
-            <w:t>&lt;Content Select=”</w:t>
-          </w:r>
-          <w:proofErr w:type="gramStart"/>
-          <w:r>
-            <w:t>./</w:t>
-          </w:r>
-          <w:proofErr w:type="gramEnd"/>
-          <w:r>
-            <w:t>Conclusion”</w:t>
-          </w:r>
+            <w:t>&lt;</w:t>
+          </w:r>
+          <w:proofErr w:type="spellStart"/>
+          <w:r>
+            <w:t>EndRepeat</w:t>
+          </w:r>
+          <w:proofErr w:type="spellEnd"/>
+          <w:r>
+            <w:t xml:space="preserve"> /&gt;</w:t>
+          </w:r>
+        </w:p>
+      </w:sdtContent>
+    </w:sdt>
+    <w:p>
+      <w:pPr>
+        <w:pStyle w:val="Center"/>
+      </w:pPr>
+      <w:bookmarkStart w:id="3" w:name="_Toc447180602"/>
+      <w:r>
+        <w:t>statement of</w:t>
+      </w:r>
+      <w:r>
+        <w:t xml:space="preserve"> </w:t>
+      </w:r>
+      <w:r>
+        <w:t xml:space="preserve">THE </w:t>
+      </w:r>
+      <w:r>
+        <w:t>case</w:t>
+      </w:r>
+      <w:bookmarkEnd w:id="3"/>
+      <w:r>
+        <w:t xml:space="preserve"> AND FACTS</w:t>
+      </w:r>
+    </w:p>
+    <w:sdt>
+      <w:sdtPr>
+        <w:id w:val="706373423"/>
+        <w:placeholder>
+          <w:docPart w:val="5559B1269EEA43D185AD0ED6518791FF"/>
+        </w:placeholder>
+        <w:text/>
+      </w:sdtPr>
+      <w:sdtEndPr/>
+      <w:sdtContent>
+        <w:p>
+          <w:pPr>
+            <w:pStyle w:val="Double"/>
+            <w:ind w:firstLine="0"/>
+          </w:pPr>
+          <w:r>
+            <w:t>&lt;Repeat Select=”./</w:t>
+          </w:r>
+          <w:proofErr w:type="spellStart"/>
+          <w:r>
+            <w:t>CaseFactsStatement</w:t>
+          </w:r>
+          <w:proofErr w:type="spellEnd"/>
+          <w:r>
+            <w:t>/</w:t>
+          </w:r>
+          <w:proofErr w:type="spellStart"/>
+          <w:r>
+            <w:t>BriefExport.Paragraph</w:t>
+          </w:r>
+          <w:proofErr w:type="spellEnd"/>
+          <w:r>
+            <w:t>”  /&gt;</w:t>
+          </w:r>
+        </w:p>
+      </w:sdtContent>
+    </w:sdt>
+    <w:sdt>
+      <w:sdtPr>
+        <w:id w:val="-1022396782"/>
+        <w:placeholder>
+          <w:docPart w:val="4D9B08BDED22424484CF0C4032903D22"/>
+        </w:placeholder>
+      </w:sdtPr>
+      <w:sdtEndPr/>
+      <w:sdtContent>
+        <w:p>
+          <w:pPr>
+            <w:pStyle w:val="Double"/>
+            <w:tabs>
+              <w:tab w:val="left" w:pos="4260"/>
+            </w:tabs>
+          </w:pPr>
+          <w:r>
+            <w:t>&lt;Content Select=”./Value” /&gt;</w:t>
+          </w:r>
+        </w:p>
+      </w:sdtContent>
+    </w:sdt>
+    <w:sdt>
+      <w:sdtPr>
+        <w:id w:val="271293757"/>
+        <w:placeholder>
+          <w:docPart w:val="9F6C8FC7B5514EA2A49584EBCD126CFA"/>
+        </w:placeholder>
+        <w:text/>
+      </w:sdtPr>
+      <w:sdtEndPr/>
+      <w:sdtContent>
+        <w:p>
+          <w:pPr>
+            <w:pStyle w:val="Double"/>
+            <w:ind w:firstLine="0"/>
+          </w:pPr>
+          <w:r>
+            <w:t>&lt;</w:t>
+          </w:r>
+          <w:proofErr w:type="spellStart"/>
+          <w:r>
+            <w:t>EndRepeat</w:t>
+          </w:r>
+          <w:proofErr w:type="spellEnd"/>
+          <w:r>
+            <w:t xml:space="preserve"> /&gt;</w:t>
+          </w:r>
+        </w:p>
+      </w:sdtContent>
+    </w:sdt>
+    <w:p>
+      <w:pPr>
+        <w:pStyle w:val="Center"/>
+      </w:pPr>
+      <w:bookmarkStart w:id="4" w:name="_Toc447180603"/>
+      <w:r>
+        <w:t>argument</w:t>
+      </w:r>
+      <w:bookmarkEnd w:id="4"/>
+    </w:p>
+    <w:sdt>
+      <w:sdtPr>
+        <w:id w:val="2044628898"/>
+        <w:placeholder>
+          <w:docPart w:val="C877B22971214C96ADC09474080952CE"/>
+        </w:placeholder>
+        <w:text/>
+      </w:sdtPr>
+      <w:sdtEndPr/>
+      <w:sdtContent>
+        <w:p>
+          <w:pPr>
+            <w:pStyle w:val="Double"/>
+            <w:ind w:firstLine="0"/>
+          </w:pPr>
+          <w:r>
+            <w:t>&lt;Repeat Select=”./Argument/</w:t>
+          </w:r>
+          <w:proofErr w:type="spellStart"/>
+          <w:r>
+            <w:t>BriefExport.Paragraph</w:t>
+          </w:r>
+          <w:proofErr w:type="spellEnd"/>
+          <w:r>
+            <w:t>”  /&gt;</w:t>
+          </w:r>
+        </w:p>
+      </w:sdtContent>
+    </w:sdt>
+    <w:sdt>
+      <w:sdtPr>
+        <w:id w:val="-1630549673"/>
+        <w:placeholder>
+          <w:docPart w:val="E138866FDC6A4A328F488E56358D38AF"/>
+        </w:placeholder>
+      </w:sdtPr>
+      <w:sdtEndPr/>
+      <w:sdtContent>
+        <w:p>
+          <w:pPr>
+            <w:pStyle w:val="Double"/>
+            <w:tabs>
+              <w:tab w:val="left" w:pos="4260"/>
+            </w:tabs>
+          </w:pPr>
+          <w:r>
+            <w:t>&lt;Content Select=”./Value” /&gt;</w:t>
+          </w:r>
+        </w:p>
+      </w:sdtContent>
+    </w:sdt>
+    <w:sdt>
+      <w:sdtPr>
+        <w:id w:val="1706450599"/>
+        <w:placeholder>
+          <w:docPart w:val="1445C6F9D21A48A190A048A355336CAA"/>
+        </w:placeholder>
+        <w:text/>
+      </w:sdtPr>
+      <w:sdtEndPr/>
+      <w:sdtContent>
+        <w:p>
+          <w:pPr>
+            <w:pStyle w:val="Double"/>
+            <w:ind w:firstLine="0"/>
+          </w:pPr>
+          <w:r>
+            <w:t>&lt;</w:t>
+          </w:r>
+          <w:proofErr w:type="spellStart"/>
+          <w:r>
+            <w:t>EndRepeat</w:t>
+          </w:r>
+          <w:proofErr w:type="spellEnd"/>
+          <w:r>
+            <w:t xml:space="preserve"> /&gt;</w:t>
+          </w:r>
+        </w:p>
+      </w:sdtContent>
+    </w:sdt>
+    <w:p>
+      <w:pPr>
+        <w:pStyle w:val="Double"/>
+        <w:ind w:firstLine="0"/>
+        <w:jc w:val="center"/>
+        <w:rPr>
+          <w:b/>
+        </w:rPr>
+      </w:pPr>
+      <w:r>
+        <w:rPr>
+          <w:b/>
+        </w:rPr>
+        <w:t>CONCLUSION</w:t>
+      </w:r>
+    </w:p>
+    <w:sdt>
+      <w:sdtPr>
+        <w:id w:val="113637829"/>
+        <w:placeholder>
+          <w:docPart w:val="4EC3AFFAD5DB49ABAFB8005D44099E1D"/>
+        </w:placeholder>
+        <w:text/>
+      </w:sdtPr>
+      <w:sdtEndPr/>
+      <w:sdtContent>
+        <w:p>
+          <w:pPr>
+            <w:pStyle w:val="Double"/>
+            <w:ind w:firstLine="0"/>
+          </w:pPr>
+          <w:r>
+            <w:t>&lt;Repeat Select=”./Conclusion/</w:t>
+          </w:r>
+          <w:proofErr w:type="spellStart"/>
+          <w:r>
+            <w:t>BriefExport.Paragraph</w:t>
+          </w:r>
+          <w:proofErr w:type="spellEnd"/>
+          <w:r>
+            <w:t>”  /&gt;</w:t>
+          </w:r>
+        </w:p>
+      </w:sdtContent>
+    </w:sdt>
+    <w:sdt>
+      <w:sdtPr>
+        <w:id w:val="1544104509"/>
+        <w:placeholder>
+          <w:docPart w:val="BF20523EFBC04ABAA73AEAD6257291C4"/>
+        </w:placeholder>
+      </w:sdtPr>
+      <w:sdtEndPr/>
+      <w:sdtContent>
+        <w:p>
+          <w:pPr>
+            <w:pStyle w:val="Double"/>
+            <w:tabs>
+              <w:tab w:val="left" w:pos="4260"/>
+            </w:tabs>
+          </w:pPr>
+          <w:r>
+            <w:t>&lt;Content Select=”./Value” /&gt;</w:t>
+          </w:r>
+        </w:p>
+      </w:sdtContent>
+    </w:sdt>
+    <w:sdt>
+      <w:sdtPr>
+        <w:id w:val="-1115292445"/>
+        <w:placeholder>
+          <w:docPart w:val="78D7339C1F0C4E1AA56C2DDBE2B506DC"/>
+        </w:placeholder>
+        <w:text/>
+      </w:sdtPr>
+      <w:sdtEndPr/>
+      <w:sdtContent>
+        <w:p>
+          <w:pPr>
+            <w:pStyle w:val="Double"/>
+            <w:ind w:firstLine="0"/>
+          </w:pPr>
+          <w:r>
+            <w:t>&lt;</w:t>
+          </w:r>
+          <w:proofErr w:type="spellStart"/>
+          <w:r>
+            <w:t>EndRepeat</w:t>
+          </w:r>
+          <w:proofErr w:type="spellEnd"/>
           <w:r>
             <w:t xml:space="preserve"> /&gt;</w:t>
           </w:r>
@@ -1660,19 +1846,7 @@
             <w:rPr>
               <w:caps/>
             </w:rPr>
-            <w:t>&lt;Content Select=”./</w:t>
-          </w:r>
-          <w:r>
-            <w:rPr>
-              <w:caps/>
-            </w:rPr>
-            <w:t>ContactInfo</w:t>
-          </w:r>
-          <w:r>
-            <w:rPr>
-              <w:caps/>
-            </w:rPr>
-            <w:t>/Name” /&gt;</w:t>
+            <w:t>&lt;Content Select=”./ContactInfo/Name” /&gt;</w:t>
           </w:r>
         </w:p>
       </w:sdtContent>
@@ -1881,30 +2055,15 @@
         <w:sdtEndPr/>
         <w:sdtContent>
           <w:r>
-            <w:t>&lt;Content Sel</w:t>
-          </w:r>
-          <w:r>
-            <w:t>ect=”./</w:t>
+            <w:t>&lt;Content Select=”./</w:t>
           </w:r>
           <w:proofErr w:type="spellStart"/>
           <w:r>
-            <w:t>Circu</w:t>
-          </w:r>
-          <w:r>
-            <w:t>i</w:t>
-          </w:r>
-          <w:r>
-            <w:t>t</w:t>
-          </w:r>
-          <w:r>
-            <w:t>CourtCase</w:t>
+            <w:t>CircuitCourtCase</w:t>
           </w:r>
           <w:proofErr w:type="spellEnd"/>
           <w:r>
-            <w:t xml:space="preserve">/Role” </w:t>
-          </w:r>
-          <w:r>
-            <w:t>/&gt;</w:t>
+            <w:t>/Role” /&gt;</w:t>
           </w:r>
         </w:sdtContent>
       </w:sdt>
@@ -2137,19 +2296,7 @@
             <w:rPr>
               <w:caps/>
             </w:rPr>
-            <w:t>&lt;Content Select=”./</w:t>
-          </w:r>
-          <w:r>
-            <w:rPr>
-              <w:caps/>
-            </w:rPr>
-            <w:t>ContactInfo</w:t>
-          </w:r>
-          <w:r>
-            <w:rPr>
-              <w:caps/>
-            </w:rPr>
-            <w:t>/Name” /&gt;</w:t>
+            <w:t>&lt;Content Select=”./ContactInfo/Name” /&gt;</w:t>
           </w:r>
         </w:p>
       </w:sdtContent>
@@ -2358,20 +2505,11 @@
         <w:sdtEndPr/>
         <w:sdtContent>
           <w:r>
-            <w:t>&lt;Content Sel</w:t>
-          </w:r>
-          <w:r>
-            <w:t>ect=”./</w:t>
+            <w:t>&lt;Content Select=”./</w:t>
           </w:r>
           <w:proofErr w:type="spellStart"/>
           <w:r>
-            <w:t>Circu</w:t>
-          </w:r>
-          <w:r>
-            <w:t>i</w:t>
-          </w:r>
-          <w:r>
-            <w:t>tCourtCase</w:t>
+            <w:t>CircuitCourtCase</w:t>
           </w:r>
           <w:proofErr w:type="spellEnd"/>
           <w:r>
@@ -2382,8 +2520,6 @@
       <w:r>
         <w:t>-Respondent</w:t>
       </w:r>
-      <w:bookmarkStart w:id="7" w:name="_GoBack"/>
-      <w:bookmarkEnd w:id="7"/>
     </w:p>
     <w:sectPr>
       <w:headerReference w:type="even" r:id="rId11"/>
@@ -2541,7 +2677,7 @@
         <w:rStyle w:val="PageNumber"/>
         <w:noProof/>
       </w:rPr>
-      <w:t>4</w:t>
+      <w:t>2</w:t>
     </w:r>
     <w:r>
       <w:rPr>
@@ -4031,6 +4167,534 @@
         </w:p>
       </w:docPartBody>
     </w:docPart>
+    <w:docPart>
+      <w:docPartPr>
+        <w:name w:val="CC197B497F3245C696470B6A6D809C3E"/>
+        <w:category>
+          <w:name w:val="General"/>
+          <w:gallery w:val="placeholder"/>
+        </w:category>
+        <w:types>
+          <w:type w:val="bbPlcHdr"/>
+        </w:types>
+        <w:behaviors>
+          <w:behavior w:val="content"/>
+        </w:behaviors>
+        <w:guid w:val="{01C75741-93B3-4DB5-9460-0261C6D26239}"/>
+      </w:docPartPr>
+      <w:docPartBody>
+        <w:p>
+          <w:pPr>
+            <w:pStyle w:val="CC197B497F3245C696470B6A6D809C3E"/>
+          </w:pPr>
+          <w:r>
+            <w:rPr>
+              <w:rStyle w:val="PlaceholderText"/>
+            </w:rPr>
+            <w:t>Click or tap here to enter text.</w:t>
+          </w:r>
+        </w:p>
+      </w:docPartBody>
+    </w:docPart>
+    <w:docPart>
+      <w:docPartPr>
+        <w:name w:val="AEBC2F698912464DB60C469AF197E0C4"/>
+        <w:category>
+          <w:name w:val="General"/>
+          <w:gallery w:val="placeholder"/>
+        </w:category>
+        <w:types>
+          <w:type w:val="bbPlcHdr"/>
+        </w:types>
+        <w:behaviors>
+          <w:behavior w:val="content"/>
+        </w:behaviors>
+        <w:guid w:val="{E8CDBFB3-0E28-41C0-99EB-61E4781EC882}"/>
+      </w:docPartPr>
+      <w:docPartBody>
+        <w:p>
+          <w:pPr>
+            <w:pStyle w:val="Double"/>
+            <w:tabs>
+              <w:tab w:val="left" w:pos="4260"/>
+            </w:tabs>
+          </w:pPr>
+          <w:r>
+            <w:t>&lt;Content Select=”./” /&gt;</w:t>
+          </w:r>
+        </w:p>
+        <w:p/>
+      </w:docPartBody>
+    </w:docPart>
+    <w:docPart>
+      <w:docPartPr>
+        <w:name w:val="A51AF56E05F74ADE9FCB335F8E5D9D07"/>
+        <w:category>
+          <w:name w:val="General"/>
+          <w:gallery w:val="placeholder"/>
+        </w:category>
+        <w:types>
+          <w:type w:val="bbPlcHdr"/>
+        </w:types>
+        <w:behaviors>
+          <w:behavior w:val="content"/>
+        </w:behaviors>
+        <w:guid w:val="{065BE5E4-DC00-4D98-993D-82D8BB8F797B}"/>
+      </w:docPartPr>
+      <w:docPartBody>
+        <w:p>
+          <w:pPr>
+            <w:pStyle w:val="A51AF56E05F74ADE9FCB335F8E5D9D07"/>
+          </w:pPr>
+          <w:r>
+            <w:rPr>
+              <w:rStyle w:val="PlaceholderText"/>
+            </w:rPr>
+            <w:t>Click or tap here to enter text.</w:t>
+          </w:r>
+        </w:p>
+      </w:docPartBody>
+    </w:docPart>
+    <w:docPart>
+      <w:docPartPr>
+        <w:name w:val="294855281782431AAE57707F3847656E"/>
+        <w:category>
+          <w:name w:val="General"/>
+          <w:gallery w:val="placeholder"/>
+        </w:category>
+        <w:types>
+          <w:type w:val="bbPlcHdr"/>
+        </w:types>
+        <w:behaviors>
+          <w:behavior w:val="content"/>
+        </w:behaviors>
+        <w:guid w:val="{BDFD9A3E-30DD-43AF-A064-386475752BBB}"/>
+      </w:docPartPr>
+      <w:docPartBody>
+        <w:p>
+          <w:pPr>
+            <w:pStyle w:val="294855281782431AAE57707F3847656E"/>
+          </w:pPr>
+          <w:r>
+            <w:rPr>
+              <w:rStyle w:val="PlaceholderText"/>
+            </w:rPr>
+            <w:t>Click or tap here to enter text.</w:t>
+          </w:r>
+        </w:p>
+      </w:docPartBody>
+    </w:docPart>
+    <w:docPart>
+      <w:docPartPr>
+        <w:name w:val="8BD5A12294B0454FB130B0E56302E1CA"/>
+        <w:category>
+          <w:name w:val="General"/>
+          <w:gallery w:val="placeholder"/>
+        </w:category>
+        <w:types>
+          <w:type w:val="bbPlcHdr"/>
+        </w:types>
+        <w:behaviors>
+          <w:behavior w:val="content"/>
+        </w:behaviors>
+        <w:guid w:val="{6E59243A-8BF5-481F-9277-CED6D58EE58E}"/>
+      </w:docPartPr>
+      <w:docPartBody>
+        <w:p>
+          <w:pPr>
+            <w:pStyle w:val="Double"/>
+            <w:tabs>
+              <w:tab w:val="left" w:pos="4260"/>
+            </w:tabs>
+          </w:pPr>
+          <w:r>
+            <w:t>&lt;Content Select=”./” /&gt;</w:t>
+          </w:r>
+        </w:p>
+        <w:p/>
+      </w:docPartBody>
+    </w:docPart>
+    <w:docPart>
+      <w:docPartPr>
+        <w:name w:val="D34E7129037E4D97B5ADCC070AFD4D1B"/>
+        <w:category>
+          <w:name w:val="General"/>
+          <w:gallery w:val="placeholder"/>
+        </w:category>
+        <w:types>
+          <w:type w:val="bbPlcHdr"/>
+        </w:types>
+        <w:behaviors>
+          <w:behavior w:val="content"/>
+        </w:behaviors>
+        <w:guid w:val="{221B50E3-02A8-431A-B8F0-01DEEDA037E3}"/>
+      </w:docPartPr>
+      <w:docPartBody>
+        <w:p>
+          <w:pPr>
+            <w:pStyle w:val="D34E7129037E4D97B5ADCC070AFD4D1B"/>
+          </w:pPr>
+          <w:r>
+            <w:rPr>
+              <w:rStyle w:val="PlaceholderText"/>
+            </w:rPr>
+            <w:t>Click or tap here to enter text.</w:t>
+          </w:r>
+        </w:p>
+      </w:docPartBody>
+    </w:docPart>
+    <w:docPart>
+      <w:docPartPr>
+        <w:name w:val="4C45E9998FF14B92AD6F6A13A19CC23E"/>
+        <w:category>
+          <w:name w:val="General"/>
+          <w:gallery w:val="placeholder"/>
+        </w:category>
+        <w:types>
+          <w:type w:val="bbPlcHdr"/>
+        </w:types>
+        <w:behaviors>
+          <w:behavior w:val="content"/>
+        </w:behaviors>
+        <w:guid w:val="{3513F693-0C9B-4FCD-B5EA-D403B95878D8}"/>
+      </w:docPartPr>
+      <w:docPartBody>
+        <w:p>
+          <w:pPr>
+            <w:pStyle w:val="4C45E9998FF14B92AD6F6A13A19CC23E"/>
+          </w:pPr>
+          <w:r>
+            <w:rPr>
+              <w:rStyle w:val="PlaceholderText"/>
+            </w:rPr>
+            <w:t>Click or tap here to enter text.</w:t>
+          </w:r>
+        </w:p>
+      </w:docPartBody>
+    </w:docPart>
+    <w:docPart>
+      <w:docPartPr>
+        <w:name w:val="3EE974F79E4249EDAB1659624CD85E72"/>
+        <w:category>
+          <w:name w:val="General"/>
+          <w:gallery w:val="placeholder"/>
+        </w:category>
+        <w:types>
+          <w:type w:val="bbPlcHdr"/>
+        </w:types>
+        <w:behaviors>
+          <w:behavior w:val="content"/>
+        </w:behaviors>
+        <w:guid w:val="{59A32B73-B25D-4793-AE69-85240E0FED34}"/>
+      </w:docPartPr>
+      <w:docPartBody>
+        <w:p>
+          <w:pPr>
+            <w:pStyle w:val="Double"/>
+            <w:tabs>
+              <w:tab w:val="left" w:pos="4260"/>
+            </w:tabs>
+          </w:pPr>
+          <w:r>
+            <w:t>&lt;Content Select=”./” /&gt;</w:t>
+          </w:r>
+        </w:p>
+        <w:p/>
+      </w:docPartBody>
+    </w:docPart>
+    <w:docPart>
+      <w:docPartPr>
+        <w:name w:val="AC1025E2A47845DA897EDAA0CCE8C4BB"/>
+        <w:category>
+          <w:name w:val="General"/>
+          <w:gallery w:val="placeholder"/>
+        </w:category>
+        <w:types>
+          <w:type w:val="bbPlcHdr"/>
+        </w:types>
+        <w:behaviors>
+          <w:behavior w:val="content"/>
+        </w:behaviors>
+        <w:guid w:val="{E93BB791-DD7C-4EC0-967C-07E0C71BC1EA}"/>
+      </w:docPartPr>
+      <w:docPartBody>
+        <w:p>
+          <w:pPr>
+            <w:pStyle w:val="AC1025E2A47845DA897EDAA0CCE8C4BB"/>
+          </w:pPr>
+          <w:r>
+            <w:rPr>
+              <w:rStyle w:val="PlaceholderText"/>
+            </w:rPr>
+            <w:t>Click or tap here to enter text.</w:t>
+          </w:r>
+        </w:p>
+      </w:docPartBody>
+    </w:docPart>
+    <w:docPart>
+      <w:docPartPr>
+        <w:name w:val="5559B1269EEA43D185AD0ED6518791FF"/>
+        <w:category>
+          <w:name w:val="General"/>
+          <w:gallery w:val="placeholder"/>
+        </w:category>
+        <w:types>
+          <w:type w:val="bbPlcHdr"/>
+        </w:types>
+        <w:behaviors>
+          <w:behavior w:val="content"/>
+        </w:behaviors>
+        <w:guid w:val="{401BA8D1-E5D7-4C9E-A9D5-6830435D0DCE}"/>
+      </w:docPartPr>
+      <w:docPartBody>
+        <w:p>
+          <w:pPr>
+            <w:pStyle w:val="5559B1269EEA43D185AD0ED6518791FF"/>
+          </w:pPr>
+          <w:r>
+            <w:rPr>
+              <w:rStyle w:val="PlaceholderText"/>
+            </w:rPr>
+            <w:t>Click or tap here to enter text.</w:t>
+          </w:r>
+        </w:p>
+      </w:docPartBody>
+    </w:docPart>
+    <w:docPart>
+      <w:docPartPr>
+        <w:name w:val="4D9B08BDED22424484CF0C4032903D22"/>
+        <w:category>
+          <w:name w:val="General"/>
+          <w:gallery w:val="placeholder"/>
+        </w:category>
+        <w:types>
+          <w:type w:val="bbPlcHdr"/>
+        </w:types>
+        <w:behaviors>
+          <w:behavior w:val="content"/>
+        </w:behaviors>
+        <w:guid w:val="{FE8E9E83-8C2A-47A8-8C00-2852D4F9ED17}"/>
+      </w:docPartPr>
+      <w:docPartBody>
+        <w:p>
+          <w:pPr>
+            <w:pStyle w:val="Double"/>
+            <w:tabs>
+              <w:tab w:val="left" w:pos="4260"/>
+            </w:tabs>
+          </w:pPr>
+          <w:r>
+            <w:t>&lt;Content Select=”./” /&gt;</w:t>
+          </w:r>
+        </w:p>
+        <w:p/>
+      </w:docPartBody>
+    </w:docPart>
+    <w:docPart>
+      <w:docPartPr>
+        <w:name w:val="9F6C8FC7B5514EA2A49584EBCD126CFA"/>
+        <w:category>
+          <w:name w:val="General"/>
+          <w:gallery w:val="placeholder"/>
+        </w:category>
+        <w:types>
+          <w:type w:val="bbPlcHdr"/>
+        </w:types>
+        <w:behaviors>
+          <w:behavior w:val="content"/>
+        </w:behaviors>
+        <w:guid w:val="{71A65BEE-BD28-4833-8437-545D2D77EB99}"/>
+      </w:docPartPr>
+      <w:docPartBody>
+        <w:p>
+          <w:pPr>
+            <w:pStyle w:val="9F6C8FC7B5514EA2A49584EBCD126CFA"/>
+          </w:pPr>
+          <w:r>
+            <w:rPr>
+              <w:rStyle w:val="PlaceholderText"/>
+            </w:rPr>
+            <w:t>Click or tap here to enter text.</w:t>
+          </w:r>
+        </w:p>
+      </w:docPartBody>
+    </w:docPart>
+    <w:docPart>
+      <w:docPartPr>
+        <w:name w:val="C877B22971214C96ADC09474080952CE"/>
+        <w:category>
+          <w:name w:val="General"/>
+          <w:gallery w:val="placeholder"/>
+        </w:category>
+        <w:types>
+          <w:type w:val="bbPlcHdr"/>
+        </w:types>
+        <w:behaviors>
+          <w:behavior w:val="content"/>
+        </w:behaviors>
+        <w:guid w:val="{747D1A17-BFBE-4D6A-B609-7FE1A2540F4A}"/>
+      </w:docPartPr>
+      <w:docPartBody>
+        <w:p>
+          <w:pPr>
+            <w:pStyle w:val="C877B22971214C96ADC09474080952CE"/>
+          </w:pPr>
+          <w:r>
+            <w:rPr>
+              <w:rStyle w:val="PlaceholderText"/>
+            </w:rPr>
+            <w:t>Click or tap here to enter text.</w:t>
+          </w:r>
+        </w:p>
+      </w:docPartBody>
+    </w:docPart>
+    <w:docPart>
+      <w:docPartPr>
+        <w:name w:val="E138866FDC6A4A328F488E56358D38AF"/>
+        <w:category>
+          <w:name w:val="General"/>
+          <w:gallery w:val="placeholder"/>
+        </w:category>
+        <w:types>
+          <w:type w:val="bbPlcHdr"/>
+        </w:types>
+        <w:behaviors>
+          <w:behavior w:val="content"/>
+        </w:behaviors>
+        <w:guid w:val="{A8702BBA-4251-4B62-BE64-A5237C55724F}"/>
+      </w:docPartPr>
+      <w:docPartBody>
+        <w:p>
+          <w:pPr>
+            <w:pStyle w:val="Double"/>
+            <w:tabs>
+              <w:tab w:val="left" w:pos="4260"/>
+            </w:tabs>
+          </w:pPr>
+          <w:r>
+            <w:t>&lt;Content Select=”./” /&gt;</w:t>
+          </w:r>
+        </w:p>
+        <w:p/>
+      </w:docPartBody>
+    </w:docPart>
+    <w:docPart>
+      <w:docPartPr>
+        <w:name w:val="1445C6F9D21A48A190A048A355336CAA"/>
+        <w:category>
+          <w:name w:val="General"/>
+          <w:gallery w:val="placeholder"/>
+        </w:category>
+        <w:types>
+          <w:type w:val="bbPlcHdr"/>
+        </w:types>
+        <w:behaviors>
+          <w:behavior w:val="content"/>
+        </w:behaviors>
+        <w:guid w:val="{68ADC610-478A-42A1-87AB-06B2346FB412}"/>
+      </w:docPartPr>
+      <w:docPartBody>
+        <w:p>
+          <w:pPr>
+            <w:pStyle w:val="1445C6F9D21A48A190A048A355336CAA"/>
+          </w:pPr>
+          <w:r>
+            <w:rPr>
+              <w:rStyle w:val="PlaceholderText"/>
+            </w:rPr>
+            <w:t>Click or tap here to enter text.</w:t>
+          </w:r>
+        </w:p>
+      </w:docPartBody>
+    </w:docPart>
+    <w:docPart>
+      <w:docPartPr>
+        <w:name w:val="4EC3AFFAD5DB49ABAFB8005D44099E1D"/>
+        <w:category>
+          <w:name w:val="General"/>
+          <w:gallery w:val="placeholder"/>
+        </w:category>
+        <w:types>
+          <w:type w:val="bbPlcHdr"/>
+        </w:types>
+        <w:behaviors>
+          <w:behavior w:val="content"/>
+        </w:behaviors>
+        <w:guid w:val="{41D6CA9A-6875-4436-836F-32D5F5E9AA2E}"/>
+      </w:docPartPr>
+      <w:docPartBody>
+        <w:p>
+          <w:pPr>
+            <w:pStyle w:val="4EC3AFFAD5DB49ABAFB8005D44099E1D"/>
+          </w:pPr>
+          <w:r>
+            <w:rPr>
+              <w:rStyle w:val="PlaceholderText"/>
+            </w:rPr>
+            <w:t>Click or tap here to enter text.</w:t>
+          </w:r>
+        </w:p>
+      </w:docPartBody>
+    </w:docPart>
+    <w:docPart>
+      <w:docPartPr>
+        <w:name w:val="BF20523EFBC04ABAA73AEAD6257291C4"/>
+        <w:category>
+          <w:name w:val="General"/>
+          <w:gallery w:val="placeholder"/>
+        </w:category>
+        <w:types>
+          <w:type w:val="bbPlcHdr"/>
+        </w:types>
+        <w:behaviors>
+          <w:behavior w:val="content"/>
+        </w:behaviors>
+        <w:guid w:val="{6DD27C1E-CA3F-48F4-AE2A-3284C34ECB74}"/>
+      </w:docPartPr>
+      <w:docPartBody>
+        <w:p>
+          <w:pPr>
+            <w:pStyle w:val="Double"/>
+            <w:tabs>
+              <w:tab w:val="left" w:pos="4260"/>
+            </w:tabs>
+          </w:pPr>
+          <w:r>
+            <w:t>&lt;Content Select=”./” /&gt;</w:t>
+          </w:r>
+        </w:p>
+        <w:p/>
+      </w:docPartBody>
+    </w:docPart>
+    <w:docPart>
+      <w:docPartPr>
+        <w:name w:val="78D7339C1F0C4E1AA56C2DDBE2B506DC"/>
+        <w:category>
+          <w:name w:val="General"/>
+          <w:gallery w:val="placeholder"/>
+        </w:category>
+        <w:types>
+          <w:type w:val="bbPlcHdr"/>
+        </w:types>
+        <w:behaviors>
+          <w:behavior w:val="content"/>
+        </w:behaviors>
+        <w:guid w:val="{231A524B-827F-4964-AB0A-0D47B8D350A1}"/>
+      </w:docPartPr>
+      <w:docPartBody>
+        <w:p>
+          <w:pPr>
+            <w:pStyle w:val="78D7339C1F0C4E1AA56C2DDBE2B506DC"/>
+          </w:pPr>
+          <w:r>
+            <w:rPr>
+              <w:rStyle w:val="PlaceholderText"/>
+            </w:rPr>
+            <w:t>Click or tap here to enter text.</w:t>
+          </w:r>
+        </w:p>
+      </w:docPartBody>
+    </w:docPart>
   </w:docParts>
 </w:glossaryDocument>
 </file>
@@ -4116,9 +4780,11 @@
     <w:rsid w:val="003C052D"/>
     <w:rsid w:val="003E3296"/>
     <w:rsid w:val="003E3A2F"/>
+    <w:rsid w:val="00422C29"/>
     <w:rsid w:val="004A6BEC"/>
     <w:rsid w:val="004F582F"/>
     <w:rsid w:val="00521EBC"/>
+    <w:rsid w:val="00551380"/>
     <w:rsid w:val="0061590F"/>
     <w:rsid w:val="006A4E8D"/>
     <w:rsid w:val="00765DBF"/>
@@ -4139,6 +4805,8 @@
     <w:rsid w:val="00CE2C0F"/>
     <w:rsid w:val="00D13ED6"/>
     <w:rsid w:val="00D876F8"/>
+    <w:rsid w:val="00DA3066"/>
+    <w:rsid w:val="00DC3652"/>
     <w:rsid w:val="00DE594C"/>
     <w:rsid w:val="00E0269E"/>
     <w:rsid w:val="00E02C55"/>
@@ -4592,7 +5260,7 @@
     <w:basedOn w:val="DefaultParagraphFont"/>
     <w:uiPriority w:val="99"/>
     <w:semiHidden/>
-    <w:rsid w:val="00E0269E"/>
+    <w:rsid w:val="00551380"/>
     <w:rPr>
       <w:color w:val="808080"/>
     </w:rPr>
@@ -4620,6 +5288,70 @@
   <w:style w:type="paragraph" w:customStyle="1" w:styleId="447D9D1384CF449292C2727332E7F23C">
     <w:name w:val="447D9D1384CF449292C2727332E7F23C"/>
     <w:rsid w:val="00E0269E"/>
+  </w:style>
+  <w:style w:type="paragraph" w:customStyle="1" w:styleId="CC197B497F3245C696470B6A6D809C3E">
+    <w:name w:val="CC197B497F3245C696470B6A6D809C3E"/>
+    <w:rsid w:val="00551380"/>
+  </w:style>
+  <w:style w:type="paragraph" w:customStyle="1" w:styleId="Double">
+    <w:name w:val="Double"/>
+    <w:aliases w:val="d"/>
+    <w:basedOn w:val="Normal"/>
+    <w:rsid w:val="00551380"/>
+    <w:pPr>
+      <w:spacing w:before="240" w:after="0" w:line="340" w:lineRule="exact"/>
+      <w:ind w:firstLine="720"/>
+      <w:jc w:val="both"/>
+    </w:pPr>
+    <w:rPr>
+      <w:rFonts w:ascii="Times New Roman" w:eastAsia="Times New Roman" w:hAnsi="Times New Roman" w:cs="Times New Roman"/>
+      <w:sz w:val="26"/>
+      <w:szCs w:val="20"/>
+    </w:rPr>
+  </w:style>
+  <w:style w:type="paragraph" w:customStyle="1" w:styleId="A51AF56E05F74ADE9FCB335F8E5D9D07">
+    <w:name w:val="A51AF56E05F74ADE9FCB335F8E5D9D07"/>
+    <w:rsid w:val="00551380"/>
+  </w:style>
+  <w:style w:type="paragraph" w:customStyle="1" w:styleId="294855281782431AAE57707F3847656E">
+    <w:name w:val="294855281782431AAE57707F3847656E"/>
+    <w:rsid w:val="00551380"/>
+  </w:style>
+  <w:style w:type="paragraph" w:customStyle="1" w:styleId="D34E7129037E4D97B5ADCC070AFD4D1B">
+    <w:name w:val="D34E7129037E4D97B5ADCC070AFD4D1B"/>
+    <w:rsid w:val="00551380"/>
+  </w:style>
+  <w:style w:type="paragraph" w:customStyle="1" w:styleId="4C45E9998FF14B92AD6F6A13A19CC23E">
+    <w:name w:val="4C45E9998FF14B92AD6F6A13A19CC23E"/>
+    <w:rsid w:val="00551380"/>
+  </w:style>
+  <w:style w:type="paragraph" w:customStyle="1" w:styleId="AC1025E2A47845DA897EDAA0CCE8C4BB">
+    <w:name w:val="AC1025E2A47845DA897EDAA0CCE8C4BB"/>
+    <w:rsid w:val="00551380"/>
+  </w:style>
+  <w:style w:type="paragraph" w:customStyle="1" w:styleId="5559B1269EEA43D185AD0ED6518791FF">
+    <w:name w:val="5559B1269EEA43D185AD0ED6518791FF"/>
+    <w:rsid w:val="00551380"/>
+  </w:style>
+  <w:style w:type="paragraph" w:customStyle="1" w:styleId="9F6C8FC7B5514EA2A49584EBCD126CFA">
+    <w:name w:val="9F6C8FC7B5514EA2A49584EBCD126CFA"/>
+    <w:rsid w:val="00551380"/>
+  </w:style>
+  <w:style w:type="paragraph" w:customStyle="1" w:styleId="C877B22971214C96ADC09474080952CE">
+    <w:name w:val="C877B22971214C96ADC09474080952CE"/>
+    <w:rsid w:val="00551380"/>
+  </w:style>
+  <w:style w:type="paragraph" w:customStyle="1" w:styleId="1445C6F9D21A48A190A048A355336CAA">
+    <w:name w:val="1445C6F9D21A48A190A048A355336CAA"/>
+    <w:rsid w:val="00551380"/>
+  </w:style>
+  <w:style w:type="paragraph" w:customStyle="1" w:styleId="4EC3AFFAD5DB49ABAFB8005D44099E1D">
+    <w:name w:val="4EC3AFFAD5DB49ABAFB8005D44099E1D"/>
+    <w:rsid w:val="00551380"/>
+  </w:style>
+  <w:style w:type="paragraph" w:customStyle="1" w:styleId="78D7339C1F0C4E1AA56C2DDBE2B506DC">
+    <w:name w:val="78D7339C1F0C4E1AA56C2DDBE2B506DC"/>
+    <w:rsid w:val="00551380"/>
   </w:style>
 </w:styles>
 </file>
@@ -4931,7 +5663,7 @@
 </file>
 
 <file path=customXml/itemProps1.xml><?xml version="1.0" encoding="utf-8"?>
-<ds:datastoreItem xmlns:ds="http://schemas.openxmlformats.org/officeDocument/2006/customXml" ds:itemID="{2CF6FDE9-A38E-4AA8-ABC0-645D832D8BDC}">
+<ds:datastoreItem xmlns:ds="http://schemas.openxmlformats.org/officeDocument/2006/customXml" ds:itemID="{A84857E7-934F-4829-8656-AC1D8EC7A23A}">
   <ds:schemaRefs>
     <ds:schemaRef ds:uri="http://schemas.openxmlformats.org/officeDocument/2006/bibliography"/>
   </ds:schemaRefs>

</xml_diff>